<commit_message>
Added t34 text to html
</commit_message>
<xml_diff>
--- a/Panzer des 2. Weltkiregs/T34.docx
+++ b/Panzer des 2. Weltkiregs/T34.docx
@@ -8,74 +8,298 @@
       </w:r>
     </w:p>
     <w:p>
-      <w:r>
+      <w:pPr>
+        <w:rPr>
+          <w:rFonts w:cstheme="minorHAnsi"/>
+          <w:color w:val="222222"/>
+          <w:sz w:val="24"/>
+          <w:szCs w:val="24"/>
+          <w:shd w:val="clear" w:color="auto" w:fill="FFFFFF"/>
+        </w:rPr>
+      </w:pPr>
+      <w:r>
+        <w:rPr>
+          <w:rFonts w:cstheme="minorHAnsi"/>
+          <w:sz w:val="24"/>
+          <w:szCs w:val="24"/>
+        </w:rPr>
         <w:t xml:space="preserve">Der sowjetische </w:t>
       </w:r>
       <w:r>
-        <w:t>mittlere Panzer T34-85</w:t>
-      </w:r>
-      <w:r>
+        <w:rPr>
+          <w:rFonts w:cstheme="minorHAnsi"/>
+          <w:sz w:val="24"/>
+          <w:szCs w:val="24"/>
+        </w:rPr>
+        <w:t>mittlere Panzer T34</w:t>
+      </w:r>
+      <w:r>
+        <w:rPr>
+          <w:rFonts w:cstheme="minorHAnsi"/>
+          <w:sz w:val="24"/>
+          <w:szCs w:val="24"/>
+        </w:rPr>
         <w:t xml:space="preserve"> </w:t>
       </w:r>
       <w:r>
-        <w:t>wurde durch seinen Einsatz im zweiten Weltkrieg gegen d</w:t>
-      </w:r>
-      <w:r>
-        <w:t>as</w:t>
-      </w:r>
-      <w:r>
+        <w:rPr>
+          <w:rFonts w:cstheme="minorHAnsi"/>
+          <w:sz w:val="24"/>
+          <w:szCs w:val="24"/>
+        </w:rPr>
+        <w:t xml:space="preserve">wurde durch seinen Einsatz im zweiten Weltkrieg </w:t>
+      </w:r>
+      <w:r>
+        <w:rPr>
+          <w:rFonts w:cstheme="minorHAnsi"/>
+          <w:sz w:val="24"/>
+          <w:szCs w:val="24"/>
+        </w:rPr>
+        <w:t xml:space="preserve">bekannt </w:t>
+      </w:r>
+      <w:r>
+        <w:rPr>
+          <w:rFonts w:cstheme="minorHAnsi"/>
+          <w:sz w:val="24"/>
+          <w:szCs w:val="24"/>
+        </w:rPr>
+        <w:t>und war unter den deutschen Streitkräften gefürchtet</w:t>
+      </w:r>
+      <w:r>
+        <w:rPr>
+          <w:rFonts w:cstheme="minorHAnsi"/>
+          <w:sz w:val="24"/>
+          <w:szCs w:val="24"/>
+        </w:rPr>
+        <w:t>.</w:t>
+      </w:r>
+      <w:r>
+        <w:rPr>
+          <w:rFonts w:cstheme="minorHAnsi"/>
+          <w:sz w:val="24"/>
+          <w:szCs w:val="24"/>
+        </w:rPr>
+        <w:t xml:space="preserve"> Er wurde 1941 erstmals eingesetzt und war zu dieser Zeit allen deutschen Panzern überlegen.</w:t>
+      </w:r>
+      <w:r>
+        <w:rPr>
+          <w:rFonts w:cstheme="minorHAnsi"/>
+          <w:sz w:val="24"/>
+          <w:szCs w:val="24"/>
+        </w:rPr>
         <w:t xml:space="preserve"> </w:t>
       </w:r>
       <w:r>
-        <w:t>Deutsche Reich</w:t>
-      </w:r>
-      <w:r>
+        <w:rPr>
+          <w:rFonts w:cstheme="minorHAnsi"/>
+          <w:sz w:val="24"/>
+          <w:szCs w:val="24"/>
+        </w:rPr>
+        <w:t>Der T34-85</w:t>
+      </w:r>
+      <w:r>
+        <w:rPr>
+          <w:rFonts w:cstheme="minorHAnsi"/>
+          <w:sz w:val="24"/>
+          <w:szCs w:val="24"/>
+        </w:rPr>
+        <w:t xml:space="preserve"> unterschied sich vom T34 durch seine deutlich stärkere Kanone, einer Kaliber-85mm, im Gegensatz </w:t>
+      </w:r>
+      <w:r>
+        <w:rPr>
+          <w:rFonts w:cstheme="minorHAnsi"/>
+          <w:sz w:val="24"/>
+          <w:szCs w:val="24"/>
+        </w:rPr>
+        <w:t>zur vorherig</w:t>
+      </w:r>
+      <w:r>
+        <w:rPr>
+          <w:rFonts w:cstheme="minorHAnsi"/>
+          <w:sz w:val="24"/>
+          <w:szCs w:val="24"/>
+        </w:rPr>
+        <w:t xml:space="preserve"> verbauten </w:t>
+      </w:r>
+      <w:r>
+        <w:rPr>
+          <w:rFonts w:cstheme="minorHAnsi"/>
+          <w:color w:val="222222"/>
+          <w:sz w:val="24"/>
+          <w:szCs w:val="24"/>
+          <w:shd w:val="clear" w:color="auto" w:fill="FFFFFF"/>
+        </w:rPr>
+        <w:t>76,2-mm-Kanone.</w:t>
+      </w:r>
+      <w:r>
+        <w:rPr>
+          <w:rFonts w:cstheme="minorHAnsi"/>
+          <w:color w:val="222222"/>
+          <w:sz w:val="24"/>
+          <w:szCs w:val="24"/>
+          <w:shd w:val="clear" w:color="auto" w:fill="FFFFFF"/>
+        </w:rPr>
+        <w:t xml:space="preserve"> Der grösste Vorteil gegenüber den deutschen Panzern während des Krieges war</w:t>
+      </w:r>
+      <w:r>
+        <w:rPr>
+          <w:rFonts w:cstheme="minorHAnsi"/>
+          <w:color w:val="222222"/>
+          <w:sz w:val="24"/>
+          <w:szCs w:val="24"/>
+          <w:shd w:val="clear" w:color="auto" w:fill="FFFFFF"/>
+        </w:rPr>
+        <w:t xml:space="preserve"> allerdings</w:t>
+      </w:r>
+      <w:r>
+        <w:rPr>
+          <w:rFonts w:cstheme="minorHAnsi"/>
+          <w:color w:val="222222"/>
+          <w:sz w:val="24"/>
+          <w:szCs w:val="24"/>
+          <w:shd w:val="clear" w:color="auto" w:fill="FFFFFF"/>
+        </w:rPr>
         <w:t xml:space="preserve"> </w:t>
       </w:r>
       <w:r>
-        <w:t>berühmt</w:t>
-      </w:r>
-      <w:r>
+        <w:rPr>
+          <w:rFonts w:cstheme="minorHAnsi"/>
+          <w:color w:val="222222"/>
+          <w:sz w:val="24"/>
+          <w:szCs w:val="24"/>
+          <w:shd w:val="clear" w:color="auto" w:fill="FFFFFF"/>
+        </w:rPr>
+        <w:t>seine</w:t>
+      </w:r>
+      <w:r>
+        <w:rPr>
+          <w:rFonts w:cstheme="minorHAnsi"/>
+          <w:color w:val="222222"/>
+          <w:sz w:val="24"/>
+          <w:szCs w:val="24"/>
+          <w:shd w:val="clear" w:color="auto" w:fill="FFFFFF"/>
+        </w:rPr>
+        <w:t xml:space="preserve"> einfache Konstruktion. Dies ermöglichte es den T34</w:t>
+      </w:r>
+      <w:r>
+        <w:rPr>
+          <w:rFonts w:cstheme="minorHAnsi"/>
+          <w:color w:val="222222"/>
+          <w:sz w:val="24"/>
+          <w:szCs w:val="24"/>
+          <w:shd w:val="clear" w:color="auto" w:fill="FFFFFF"/>
+        </w:rPr>
+        <w:t xml:space="preserve"> (und </w:t>
+      </w:r>
+      <w:r>
+        <w:rPr>
+          <w:rFonts w:cstheme="minorHAnsi"/>
+          <w:color w:val="222222"/>
+          <w:sz w:val="24"/>
+          <w:szCs w:val="24"/>
+          <w:shd w:val="clear" w:color="auto" w:fill="FFFFFF"/>
+        </w:rPr>
+        <w:t xml:space="preserve">seine </w:t>
+      </w:r>
+      <w:r>
+        <w:rPr>
+          <w:rFonts w:cstheme="minorHAnsi"/>
+          <w:color w:val="222222"/>
+          <w:sz w:val="24"/>
+          <w:szCs w:val="24"/>
+          <w:shd w:val="clear" w:color="auto" w:fill="FFFFFF"/>
+        </w:rPr>
+        <w:t>Nachfolgermodelle wie z.B. der T34-85)</w:t>
+      </w:r>
+      <w:r>
+        <w:rPr>
+          <w:rFonts w:cstheme="minorHAnsi"/>
+          <w:color w:val="222222"/>
+          <w:sz w:val="24"/>
+          <w:szCs w:val="24"/>
+          <w:shd w:val="clear" w:color="auto" w:fill="FFFFFF"/>
+        </w:rPr>
+        <w:t xml:space="preserve"> in grossen Massen zu produzieren, was im Endeffekt zum Sieg der So</w:t>
+      </w:r>
+      <w:r>
+        <w:rPr>
+          <w:rFonts w:cstheme="minorHAnsi"/>
+          <w:color w:val="222222"/>
+          <w:sz w:val="24"/>
+          <w:szCs w:val="24"/>
+          <w:shd w:val="clear" w:color="auto" w:fill="FFFFFF"/>
+        </w:rPr>
+        <w:t>wjetunion</w:t>
+      </w:r>
+      <w:r>
+        <w:rPr>
+          <w:rFonts w:cstheme="minorHAnsi"/>
+          <w:color w:val="222222"/>
+          <w:sz w:val="24"/>
+          <w:szCs w:val="24"/>
+          <w:shd w:val="clear" w:color="auto" w:fill="FFFFFF"/>
+        </w:rPr>
+        <w:t xml:space="preserve"> beitrug.</w:t>
+      </w:r>
+      <w:r>
+        <w:rPr>
+          <w:rFonts w:cstheme="minorHAnsi"/>
+          <w:color w:val="222222"/>
+          <w:sz w:val="24"/>
+          <w:szCs w:val="24"/>
+          <w:shd w:val="clear" w:color="auto" w:fill="FFFFFF"/>
+        </w:rPr>
+        <w:t xml:space="preserve"> </w:t>
+      </w:r>
+      <w:r>
+        <w:rPr>
+          <w:rFonts w:cstheme="minorHAnsi"/>
+          <w:color w:val="222222"/>
+          <w:sz w:val="24"/>
+          <w:szCs w:val="24"/>
+          <w:shd w:val="clear" w:color="auto" w:fill="FFFFFF"/>
+        </w:rPr>
+        <w:t>Mit 50'000 Exemplaren war er der meistgebaute Panzer des zweiten Weltkrieges</w:t>
+      </w:r>
+      <w:r>
+        <w:rPr>
+          <w:rFonts w:cstheme="minorHAnsi"/>
+          <w:color w:val="222222"/>
+          <w:sz w:val="24"/>
+          <w:szCs w:val="24"/>
+          <w:shd w:val="clear" w:color="auto" w:fill="FFFFFF"/>
+        </w:rPr>
         <w:t>.</w:t>
       </w:r>
-      <w:r>
-        <w:t xml:space="preserve"> </w:t>
-      </w:r>
-      <w:r>
-        <w:t xml:space="preserve">Er unterschied sich vom T34 durch seine deutlich stärkere Kanone, einer Kaliber-85mm, im Gegensatz zur im T34 verbauten </w:t>
-      </w:r>
-      <w:r>
-        <w:rPr>
-          <w:rFonts w:ascii="Arial" w:hAnsi="Arial" w:cs="Arial"/>
-          <w:color w:val="222222"/>
-          <w:sz w:val="21"/>
-          <w:szCs w:val="21"/>
-          <w:shd w:val="clear" w:color="auto" w:fill="FFFFFF"/>
-        </w:rPr>
-        <w:t>76,2-mm-Kanone</w:t>
-      </w:r>
-      <w:r>
-        <w:rPr>
-          <w:rFonts w:ascii="Arial" w:hAnsi="Arial" w:cs="Arial"/>
-          <w:color w:val="222222"/>
-          <w:sz w:val="21"/>
-          <w:szCs w:val="21"/>
-          <w:shd w:val="clear" w:color="auto" w:fill="FFFFFF"/>
-        </w:rPr>
-        <w:t>.</w:t>
-      </w:r>
-      <w:r>
-        <w:rPr>
-          <w:rFonts w:ascii="Arial" w:hAnsi="Arial" w:cs="Arial"/>
-          <w:color w:val="222222"/>
-          <w:sz w:val="21"/>
-          <w:szCs w:val="21"/>
-          <w:shd w:val="clear" w:color="auto" w:fill="FFFFFF"/>
-        </w:rPr>
-        <w:t xml:space="preserve"> Der grösste Vorteil gegenüber den deutschen Panzern während des Krieges war ihre einfache Konstruktion. Dies ermöglichte es den T34-85</w:t>
-      </w:r>
+    </w:p>
+    <w:p>
       <w:bookmarkStart w:id="0" w:name="_GoBack"/>
       <w:bookmarkEnd w:id="0"/>
+    </w:p>
+    <w:p>
+      <w:r>
+        <w:t>Überzahl und Sieg über das Deutsche Reich:</w:t>
+      </w:r>
+    </w:p>
+    <w:p>
+      <w:hyperlink r:id="rId4" w:history="1">
+        <w:r>
+          <w:rPr>
+            <w:rStyle w:val="Hyperlink"/>
+          </w:rPr>
+          <w:t>https://www.welt.de/geschichte/zweiter-weltkrieg/article107281131/Das-Elend-der-deutschen-Panzer-war-ihre-Qualitaet.html</w:t>
+        </w:r>
+      </w:hyperlink>
+    </w:p>
+    <w:p>
+      <w:r>
+        <w:t>Fakten und Spezifikationen:</w:t>
+      </w:r>
+    </w:p>
+    <w:p>
+      <w:r>
+        <w:t>https://de.wikipedia.org/wiki/T-34</w:t>
+      </w:r>
     </w:p>
     <w:sectPr>
       <w:pgSz w:w="11906" w:h="16838"/>
@@ -488,7 +712,6 @@
   <w:style w:type="character" w:default="1" w:styleId="Absatz-Standardschriftart">
     <w:name w:val="Default Paragraph Font"/>
     <w:uiPriority w:val="1"/>
-    <w:semiHidden/>
     <w:unhideWhenUsed/>
   </w:style>
   <w:style w:type="table" w:default="1" w:styleId="NormaleTabelle">
@@ -511,6 +734,29 @@
     <w:uiPriority w:val="99"/>
     <w:semiHidden/>
     <w:unhideWhenUsed/>
+  </w:style>
+  <w:style w:type="character" w:styleId="Hyperlink">
+    <w:name w:val="Hyperlink"/>
+    <w:basedOn w:val="Absatz-Standardschriftart"/>
+    <w:uiPriority w:val="99"/>
+    <w:unhideWhenUsed/>
+    <w:rsid w:val="00B41D99"/>
+    <w:rPr>
+      <w:color w:val="0563C1" w:themeColor="hyperlink"/>
+      <w:u w:val="single"/>
+    </w:rPr>
+  </w:style>
+  <w:style w:type="character" w:styleId="NichtaufgelsteErwhnung">
+    <w:name w:val="Unresolved Mention"/>
+    <w:basedOn w:val="Absatz-Standardschriftart"/>
+    <w:uiPriority w:val="99"/>
+    <w:semiHidden/>
+    <w:unhideWhenUsed/>
+    <w:rsid w:val="00B41D99"/>
+    <w:rPr>
+      <w:color w:val="808080"/>
+      <w:shd w:val="clear" w:color="auto" w:fill="E6E6E6"/>
+    </w:rPr>
   </w:style>
 </w:styles>
 </file>

</xml_diff>